<commit_message>
Revert Commit va fix loi
</commit_message>
<xml_diff>
--- a/DantWebDocument.docx
+++ b/DantWebDocument.docx
@@ -8506,371 +8506,21 @@
           <w:numId w:val="27"/>
         </w:numPr>
         <w:ind w:left="990" w:hanging="630"/>
-        <w:rPr>
-          <w:b/>
-          <w:bCs/>
-        </w:rPr>
-      </w:pPr>
-      <w:r>
-        <w:rPr>
-          <w:b/>
-          <w:bCs/>
-        </w:rPr>
+      </w:pPr>
+      <w:r>
         <w:t xml:space="preserve"> </w:t>
       </w:r>
       <w:r>
-        <w:rPr>
-          <w:b/>
-          <w:bCs/>
-        </w:rPr>
         <w:t xml:space="preserve">Trang chủ </w:t>
       </w:r>
     </w:p>
     <w:p>
-      <w:r>
-        <w:t xml:space="preserve">Trang chủ sẽ là trang giới thiệu cơ bản cho công ty. Là trang xuất hiện đầu tiên khi mở website. </w:t>
-      </w:r>
-      <w:r>
-        <w:t xml:space="preserve">Mục đích chính của trang chủ là tạo ấn tượng cho khách hàng qua cách thiết kế, đồng thời cung cấp một số thông tin cơ bản về dịch vụ và kêu gọi khách hàng liên hệ với công ty. </w:t>
-      </w:r>
-    </w:p>
-    <w:p>
       <w:pPr>
         <w:pStyle w:val="ListParagraph"/>
-        <w:ind w:left="0"/>
-      </w:pPr>
-      <w:r>
-        <w:t xml:space="preserve">Hình ảnh xuất hiện đầu tiên kèm tên và tagline của công ty giúp khách hàng lần đầu tiếp cận đến tên thương hiệu. Phong cách đơn giản giúp dễ đọc, dễ nhìn, nổi bật tên và tagline; </w:t>
-      </w:r>
-      <w:r>
-        <w:lastRenderedPageBreak/>
-        <w:t xml:space="preserve">nút bấm “tìm hiểu thêm” kich thích khách hàng tiếp tục tham quan website. </w:t>
-      </w:r>
-      <w:r>
-        <w:t xml:space="preserve">Ngay phía dưới cũng là đoạn văn bản nêu rõ hơn về dịch vụ  mà công ty cung cấp.  </w:t>
-      </w:r>
-    </w:p>
-    <w:p>
-      <w:r>
-        <w:rPr>
-          <w:noProof/>
-        </w:rPr>
-        <w:drawing>
-          <wp:inline distT="0" distB="0" distL="0" distR="0" wp14:anchorId="6321EFBC" wp14:editId="49B395FD">
-            <wp:extent cx="5943600" cy="3341370"/>
-            <wp:effectExtent l="0" t="0" r="0" b="0"/>
-            <wp:docPr id="20" name="Picture 20"/>
-            <wp:cNvGraphicFramePr>
-              <a:graphicFrameLocks xmlns:a="http://schemas.openxmlformats.org/drawingml/2006/main" noChangeAspect="1"/>
-            </wp:cNvGraphicFramePr>
-            <a:graphic xmlns:a="http://schemas.openxmlformats.org/drawingml/2006/main">
-              <a:graphicData uri="http://schemas.openxmlformats.org/drawingml/2006/picture">
-                <pic:pic xmlns:pic="http://schemas.openxmlformats.org/drawingml/2006/picture">
-                  <pic:nvPicPr>
-                    <pic:cNvPr id="1" name=""/>
-                    <pic:cNvPicPr/>
-                  </pic:nvPicPr>
-                  <pic:blipFill>
-                    <a:blip r:embed="rId23"/>
-                    <a:stretch>
-                      <a:fillRect/>
-                    </a:stretch>
-                  </pic:blipFill>
-                  <pic:spPr>
-                    <a:xfrm>
-                      <a:off x="0" y="0"/>
-                      <a:ext cx="5943600" cy="3341370"/>
-                    </a:xfrm>
-                    <a:prstGeom prst="rect">
-                      <a:avLst/>
-                    </a:prstGeom>
-                  </pic:spPr>
-                </pic:pic>
-              </a:graphicData>
-            </a:graphic>
-          </wp:inline>
-        </w:drawing>
-      </w:r>
-    </w:p>
-    <w:p>
-      <w:r>
-        <w:rPr>
-          <w:noProof/>
-        </w:rPr>
-        <w:drawing>
-          <wp:inline distT="0" distB="0" distL="0" distR="0" wp14:anchorId="4BE634D5" wp14:editId="6BBD4147">
-            <wp:extent cx="5943600" cy="3341370"/>
-            <wp:effectExtent l="0" t="0" r="0" b="0"/>
-            <wp:docPr id="21" name="Picture 21"/>
-            <wp:cNvGraphicFramePr>
-              <a:graphicFrameLocks xmlns:a="http://schemas.openxmlformats.org/drawingml/2006/main" noChangeAspect="1"/>
-            </wp:cNvGraphicFramePr>
-            <a:graphic xmlns:a="http://schemas.openxmlformats.org/drawingml/2006/main">
-              <a:graphicData uri="http://schemas.openxmlformats.org/drawingml/2006/picture">
-                <pic:pic xmlns:pic="http://schemas.openxmlformats.org/drawingml/2006/picture">
-                  <pic:nvPicPr>
-                    <pic:cNvPr id="1" name=""/>
-                    <pic:cNvPicPr/>
-                  </pic:nvPicPr>
-                  <pic:blipFill>
-                    <a:blip r:embed="rId24"/>
-                    <a:stretch>
-                      <a:fillRect/>
-                    </a:stretch>
-                  </pic:blipFill>
-                  <pic:spPr>
-                    <a:xfrm>
-                      <a:off x="0" y="0"/>
-                      <a:ext cx="5943600" cy="3341370"/>
-                    </a:xfrm>
-                    <a:prstGeom prst="rect">
-                      <a:avLst/>
-                    </a:prstGeom>
-                  </pic:spPr>
-                </pic:pic>
-              </a:graphicData>
-            </a:graphic>
-          </wp:inline>
-        </w:drawing>
-      </w:r>
-    </w:p>
-    <w:p>
-      <w:r>
-        <w:lastRenderedPageBreak/>
-        <w:t xml:space="preserve">Kéo xuống thêm sẽ là giải thích kỹ hơn về những giá trị mà công ty đem lại cho khách hàng. Một lần nữa, tên thương hiệu lại xuất hiện với cỡ chữ vừa, màu sáng dễ nhận diện. Chúng tôi sử dụng màu nền tối để khiến mắt dễ chịu hơn khi người dùng tập trung mắt để đọc nội dung. Màu sắc, cỡ chữ và </w:t>
-      </w:r>
-      <w:r>
-        <w:t>phong cách chữ đều cho biết nội dung nào lớn hơn và nhỏ hơn.</w:t>
-      </w:r>
-      <w:r>
-        <w:t xml:space="preserve"> Nội dung viết ngắn gọn, dễ hiểu để người xem không bị ngợp, bố cục chia theo ba cột rõ ràng, giúp dễ phân biệt giữa ba nội dung mà công ty muốn truyền tải. Mỗi cột đều có mũi tên chỉ sang phải để người xem hiểu rằng có thể bấm vào mỗi cột để xem thêm thông tin chi tiết hơn. Tuy nhiên chức năng này tạm thời chưa được thực hiện. </w:t>
-      </w:r>
-    </w:p>
-    <w:p>
-      <w:r>
-        <w:rPr>
-          <w:noProof/>
-        </w:rPr>
-        <w:drawing>
-          <wp:inline distT="0" distB="0" distL="0" distR="0" wp14:anchorId="2FBC962B" wp14:editId="66348A7B">
-            <wp:extent cx="5943600" cy="3341370"/>
-            <wp:effectExtent l="0" t="0" r="0" b="0"/>
-            <wp:docPr id="22" name="Picture 22"/>
-            <wp:cNvGraphicFramePr>
-              <a:graphicFrameLocks xmlns:a="http://schemas.openxmlformats.org/drawingml/2006/main" noChangeAspect="1"/>
-            </wp:cNvGraphicFramePr>
-            <a:graphic xmlns:a="http://schemas.openxmlformats.org/drawingml/2006/main">
-              <a:graphicData uri="http://schemas.openxmlformats.org/drawingml/2006/picture">
-                <pic:pic xmlns:pic="http://schemas.openxmlformats.org/drawingml/2006/picture">
-                  <pic:nvPicPr>
-                    <pic:cNvPr id="1" name=""/>
-                    <pic:cNvPicPr/>
-                  </pic:nvPicPr>
-                  <pic:blipFill>
-                    <a:blip r:embed="rId25"/>
-                    <a:stretch>
-                      <a:fillRect/>
-                    </a:stretch>
-                  </pic:blipFill>
-                  <pic:spPr>
-                    <a:xfrm>
-                      <a:off x="0" y="0"/>
-                      <a:ext cx="5943600" cy="3341370"/>
-                    </a:xfrm>
-                    <a:prstGeom prst="rect">
-                      <a:avLst/>
-                    </a:prstGeom>
-                  </pic:spPr>
-                </pic:pic>
-              </a:graphicData>
-            </a:graphic>
-          </wp:inline>
-        </w:drawing>
-      </w:r>
-    </w:p>
-    <w:p>
-      <w:r>
-        <w:t xml:space="preserve">Tiếp theo, để thuyết phục khách hàng rằng dịch vụ chúng tôi cung cấp là chuyên nghiệp và đáng tin cậy, chúng tôi đưa ra hình ảnh những khách hàng có sức ảnh hưởng đã sử dụng dịch vụ của chúng tôi. Nhóm đã cố gắng tìm những hình ảnh có phong cách vẽ chân dung tương đồng với nhau, giúp tăng sự thống nhất trong tổng thể thiết kế. Mỗi khách hàng có nhận xét về những khía cạnh khác nhau, thể hiện được cách làm việc toàn diện của DANT Web.  Hình nền màu trắng sáng giúp nổi bật hình ảnh của bốn khách hàng đem lại giá trị cao của công ty. </w:t>
-      </w:r>
-    </w:p>
-    <w:p>
-      <w:r>
-        <w:rPr>
-          <w:noProof/>
-        </w:rPr>
-        <w:lastRenderedPageBreak/>
-        <w:drawing>
-          <wp:inline distT="0" distB="0" distL="0" distR="0" wp14:anchorId="3CF70AC2" wp14:editId="79B6C73C">
-            <wp:extent cx="5943600" cy="3341370"/>
-            <wp:effectExtent l="0" t="0" r="0" b="0"/>
-            <wp:docPr id="23" name="Picture 23"/>
-            <wp:cNvGraphicFramePr>
-              <a:graphicFrameLocks xmlns:a="http://schemas.openxmlformats.org/drawingml/2006/main" noChangeAspect="1"/>
-            </wp:cNvGraphicFramePr>
-            <a:graphic xmlns:a="http://schemas.openxmlformats.org/drawingml/2006/main">
-              <a:graphicData uri="http://schemas.openxmlformats.org/drawingml/2006/picture">
-                <pic:pic xmlns:pic="http://schemas.openxmlformats.org/drawingml/2006/picture">
-                  <pic:nvPicPr>
-                    <pic:cNvPr id="1" name=""/>
-                    <pic:cNvPicPr/>
-                  </pic:nvPicPr>
-                  <pic:blipFill>
-                    <a:blip r:embed="rId26"/>
-                    <a:stretch>
-                      <a:fillRect/>
-                    </a:stretch>
-                  </pic:blipFill>
-                  <pic:spPr>
-                    <a:xfrm>
-                      <a:off x="0" y="0"/>
-                      <a:ext cx="5943600" cy="3341370"/>
-                    </a:xfrm>
-                    <a:prstGeom prst="rect">
-                      <a:avLst/>
-                    </a:prstGeom>
-                  </pic:spPr>
-                </pic:pic>
-              </a:graphicData>
-            </a:graphic>
-          </wp:inline>
-        </w:drawing>
-      </w:r>
-    </w:p>
-    <w:p>
-      <w:r>
-        <w:t xml:space="preserve">“Nói có sách, mách có chứng”. Khách hàng có thể tham khảo một số website mà chúng tôi đã thực hiện theo đúng yêu cầu của họ. Khi di chuột vào hình ảnh sẽ xuất hiện nền và tên cũng như đường link dẫn tới các website đó. </w:t>
-      </w:r>
-    </w:p>
-    <w:p>
-      <w:r>
-        <w:rPr>
-          <w:noProof/>
-        </w:rPr>
-        <w:drawing>
-          <wp:inline distT="0" distB="0" distL="0" distR="0" wp14:anchorId="2E225C04" wp14:editId="5A93BCAC">
-            <wp:extent cx="5943600" cy="3341370"/>
-            <wp:effectExtent l="0" t="0" r="0" b="0"/>
-            <wp:docPr id="24" name="Picture 24"/>
-            <wp:cNvGraphicFramePr>
-              <a:graphicFrameLocks xmlns:a="http://schemas.openxmlformats.org/drawingml/2006/main" noChangeAspect="1"/>
-            </wp:cNvGraphicFramePr>
-            <a:graphic xmlns:a="http://schemas.openxmlformats.org/drawingml/2006/main">
-              <a:graphicData uri="http://schemas.openxmlformats.org/drawingml/2006/picture">
-                <pic:pic xmlns:pic="http://schemas.openxmlformats.org/drawingml/2006/picture">
-                  <pic:nvPicPr>
-                    <pic:cNvPr id="1" name=""/>
-                    <pic:cNvPicPr/>
-                  </pic:nvPicPr>
-                  <pic:blipFill>
-                    <a:blip r:embed="rId27"/>
-                    <a:stretch>
-                      <a:fillRect/>
-                    </a:stretch>
-                  </pic:blipFill>
-                  <pic:spPr>
-                    <a:xfrm>
-                      <a:off x="0" y="0"/>
-                      <a:ext cx="5943600" cy="3341370"/>
-                    </a:xfrm>
-                    <a:prstGeom prst="rect">
-                      <a:avLst/>
-                    </a:prstGeom>
-                  </pic:spPr>
-                </pic:pic>
-              </a:graphicData>
-            </a:graphic>
-          </wp:inline>
-        </w:drawing>
-      </w:r>
-    </w:p>
-    <w:p>
-      <w:r>
-        <w:lastRenderedPageBreak/>
-        <w:t xml:space="preserve">Ở cuối trang, chúng tôi kêu gọi người dùng dùng thử dịch vụ hoặc liên hệ để được tư vấn hoặc bắt đầu trải nghiệm của họ ngay lập tức. Nếu không, khách hàng có thể chuyển tới một số trang khác mà chúng tôi có gợi ý ở footer. </w:t>
-      </w:r>
-    </w:p>
-    <w:p>
-      <w:r>
-        <w:rPr>
-          <w:noProof/>
-        </w:rPr>
-        <w:drawing>
-          <wp:inline distT="0" distB="0" distL="0" distR="0" wp14:anchorId="17A53C56" wp14:editId="5284023E">
-            <wp:extent cx="5943600" cy="3341370"/>
-            <wp:effectExtent l="0" t="0" r="0" b="0"/>
-            <wp:docPr id="25" name="Picture 25"/>
-            <wp:cNvGraphicFramePr>
-              <a:graphicFrameLocks xmlns:a="http://schemas.openxmlformats.org/drawingml/2006/main" noChangeAspect="1"/>
-            </wp:cNvGraphicFramePr>
-            <a:graphic xmlns:a="http://schemas.openxmlformats.org/drawingml/2006/main">
-              <a:graphicData uri="http://schemas.openxmlformats.org/drawingml/2006/picture">
-                <pic:pic xmlns:pic="http://schemas.openxmlformats.org/drawingml/2006/picture">
-                  <pic:nvPicPr>
-                    <pic:cNvPr id="1" name=""/>
-                    <pic:cNvPicPr/>
-                  </pic:nvPicPr>
-                  <pic:blipFill>
-                    <a:blip r:embed="rId28"/>
-                    <a:stretch>
-                      <a:fillRect/>
-                    </a:stretch>
-                  </pic:blipFill>
-                  <pic:spPr>
-                    <a:xfrm>
-                      <a:off x="0" y="0"/>
-                      <a:ext cx="5943600" cy="3341370"/>
-                    </a:xfrm>
-                    <a:prstGeom prst="rect">
-                      <a:avLst/>
-                    </a:prstGeom>
-                  </pic:spPr>
-                </pic:pic>
-              </a:graphicData>
-            </a:graphic>
-          </wp:inline>
-        </w:drawing>
-      </w:r>
-    </w:p>
-    <w:p>
-      <w:r>
-        <w:rPr>
-          <w:noProof/>
-        </w:rPr>
-        <w:drawing>
-          <wp:inline distT="0" distB="0" distL="0" distR="0" wp14:anchorId="406BA3DD" wp14:editId="41DDD211">
-            <wp:extent cx="5943600" cy="3341370"/>
-            <wp:effectExtent l="0" t="0" r="0" b="0"/>
-            <wp:docPr id="26" name="Picture 26"/>
-            <wp:cNvGraphicFramePr>
-              <a:graphicFrameLocks xmlns:a="http://schemas.openxmlformats.org/drawingml/2006/main" noChangeAspect="1"/>
-            </wp:cNvGraphicFramePr>
-            <a:graphic xmlns:a="http://schemas.openxmlformats.org/drawingml/2006/main">
-              <a:graphicData uri="http://schemas.openxmlformats.org/drawingml/2006/picture">
-                <pic:pic xmlns:pic="http://schemas.openxmlformats.org/drawingml/2006/picture">
-                  <pic:nvPicPr>
-                    <pic:cNvPr id="1" name=""/>
-                    <pic:cNvPicPr/>
-                  </pic:nvPicPr>
-                  <pic:blipFill>
-                    <a:blip r:embed="rId29"/>
-                    <a:stretch>
-                      <a:fillRect/>
-                    </a:stretch>
-                  </pic:blipFill>
-                  <pic:spPr>
-                    <a:xfrm>
-                      <a:off x="0" y="0"/>
-                      <a:ext cx="5943600" cy="3341370"/>
-                    </a:xfrm>
-                    <a:prstGeom prst="rect">
-                      <a:avLst/>
-                    </a:prstGeom>
-                  </pic:spPr>
-                </pic:pic>
-              </a:graphicData>
-            </a:graphic>
-          </wp:inline>
-        </w:drawing>
+        <w:ind w:left="990"/>
+      </w:pPr>
+      <w:r>
+        <w:t>Trang chủ sẽ là trang giới thiệu cơ bản cho công ty. Là trang xuất hiện đầu tiên khi mở website. Homepage là một trang phức tạp và chứa nhiều định dạng.</w:t>
       </w:r>
     </w:p>
     <w:p>
@@ -8883,7 +8533,6 @@
         <w:ind w:left="990" w:hanging="630"/>
       </w:pPr>
       <w:r>
-        <w:lastRenderedPageBreak/>
         <w:t xml:space="preserve"> </w:t>
       </w:r>
       <w:r>
@@ -8916,107 +8565,17 @@
       </w:r>
     </w:p>
     <w:p>
-      <w:r>
-        <w:t>Trang tính năng có nhiệm vụ cung cấp thông tin hướng dẫn cho người sử dụng dịch vụ của DANT Web.</w:t>
-      </w:r>
-      <w:r>
-        <w:t xml:space="preserve"> </w:t>
-      </w:r>
-      <w:r>
-        <w:t xml:space="preserve">Toàn bộ nền ở trang này đều là nền trắng, màu chữ đen và xám, không sử dụng quá nhiều hình ảnh. </w:t>
-      </w:r>
-      <w:r>
-        <w:t>Bố cục hầu hết đều chia theo cột, một cột hình ảnh và một cột nội dung; một số phần còn lại thì để hình ảnh dưới hoặc trên đoạn nội dung. Các đề mục được để ở sidebar nằm phía</w:t>
-      </w:r>
-      <w:bookmarkStart w:id="16" w:name="_GoBack"/>
-      <w:bookmarkEnd w:id="16"/>
-      <w:r>
-        <w:t xml:space="preserve"> bên trái, người dùng dễ dàng truy cập đến phần nội dung dựa theo side bar. Để tiết kiệm diện tích, người dùng có thể nhấn chọn icon hamburger để tạm ẩn sidebar và nhấn lần nữa để sidebar xuất hiện. </w:t>
-      </w:r>
+      <w:pPr>
+        <w:pStyle w:val="ListParagraph"/>
+      </w:pPr>
     </w:p>
     <w:p>
-      <w:r>
-        <w:rPr>
-          <w:noProof/>
-        </w:rPr>
-        <w:drawing>
-          <wp:inline distT="0" distB="0" distL="0" distR="0" wp14:anchorId="77C2D117" wp14:editId="5ABD5A04">
-            <wp:extent cx="5943600" cy="3341370"/>
-            <wp:effectExtent l="0" t="0" r="0" b="0"/>
-            <wp:docPr id="29" name="Picture 29"/>
-            <wp:cNvGraphicFramePr>
-              <a:graphicFrameLocks xmlns:a="http://schemas.openxmlformats.org/drawingml/2006/main" noChangeAspect="1"/>
-            </wp:cNvGraphicFramePr>
-            <a:graphic xmlns:a="http://schemas.openxmlformats.org/drawingml/2006/main">
-              <a:graphicData uri="http://schemas.openxmlformats.org/drawingml/2006/picture">
-                <pic:pic xmlns:pic="http://schemas.openxmlformats.org/drawingml/2006/picture">
-                  <pic:nvPicPr>
-                    <pic:cNvPr id="1" name=""/>
-                    <pic:cNvPicPr/>
-                  </pic:nvPicPr>
-                  <pic:blipFill>
-                    <a:blip r:embed="rId30"/>
-                    <a:stretch>
-                      <a:fillRect/>
-                    </a:stretch>
-                  </pic:blipFill>
-                  <pic:spPr>
-                    <a:xfrm>
-                      <a:off x="0" y="0"/>
-                      <a:ext cx="5943600" cy="3341370"/>
-                    </a:xfrm>
-                    <a:prstGeom prst="rect">
-                      <a:avLst/>
-                    </a:prstGeom>
-                  </pic:spPr>
-                </pic:pic>
-              </a:graphicData>
-            </a:graphic>
-          </wp:inline>
-        </w:drawing>
-      </w:r>
-    </w:p>
-    <w:p>
-      <w:r>
-        <w:rPr>
-          <w:noProof/>
-        </w:rPr>
-        <w:lastRenderedPageBreak/>
-        <w:drawing>
-          <wp:inline distT="0" distB="0" distL="0" distR="0" wp14:anchorId="5105AB6C" wp14:editId="53548E56">
-            <wp:extent cx="5943600" cy="3341370"/>
-            <wp:effectExtent l="0" t="0" r="0" b="0"/>
-            <wp:docPr id="30" name="Picture 30"/>
-            <wp:cNvGraphicFramePr>
-              <a:graphicFrameLocks xmlns:a="http://schemas.openxmlformats.org/drawingml/2006/main" noChangeAspect="1"/>
-            </wp:cNvGraphicFramePr>
-            <a:graphic xmlns:a="http://schemas.openxmlformats.org/drawingml/2006/main">
-              <a:graphicData uri="http://schemas.openxmlformats.org/drawingml/2006/picture">
-                <pic:pic xmlns:pic="http://schemas.openxmlformats.org/drawingml/2006/picture">
-                  <pic:nvPicPr>
-                    <pic:cNvPr id="1" name=""/>
-                    <pic:cNvPicPr/>
-                  </pic:nvPicPr>
-                  <pic:blipFill>
-                    <a:blip r:embed="rId31"/>
-                    <a:stretch>
-                      <a:fillRect/>
-                    </a:stretch>
-                  </pic:blipFill>
-                  <pic:spPr>
-                    <a:xfrm>
-                      <a:off x="0" y="0"/>
-                      <a:ext cx="5943600" cy="3341370"/>
-                    </a:xfrm>
-                    <a:prstGeom prst="rect">
-                      <a:avLst/>
-                    </a:prstGeom>
-                  </pic:spPr>
-                </pic:pic>
-              </a:graphicData>
-            </a:graphic>
-          </wp:inline>
-        </w:drawing>
+      <w:pPr>
+        <w:pStyle w:val="ListParagraph"/>
+        <w:ind w:left="990"/>
+      </w:pPr>
+      <w:r>
+        <w:t>AN</w:t>
       </w:r>
     </w:p>
     <w:p>
@@ -9029,6 +8588,10 @@
         <w:ind w:left="990" w:hanging="630"/>
       </w:pPr>
       <w:r>
+        <w:lastRenderedPageBreak/>
+        <w:t xml:space="preserve"> </w:t>
+      </w:r>
+      <w:r>
         <w:t>Kho giao diện</w:t>
       </w:r>
     </w:p>
@@ -9211,7 +8774,6 @@
         <w:ind w:left="990" w:hanging="630"/>
       </w:pPr>
       <w:r>
-        <w:lastRenderedPageBreak/>
         <w:t xml:space="preserve">Đăng ký </w:t>
       </w:r>
     </w:p>
@@ -9336,6 +8898,7 @@
         <w:rPr>
           <w:rFonts w:cs="Times New Roman"/>
         </w:rPr>
+        <w:lastRenderedPageBreak/>
         <w:t>nhiều để nêu bật được độ khó của web (có thể trình bày lồng ghép vào chung phần mô tả</w:t>
       </w:r>
     </w:p>
@@ -9456,7 +9019,6 @@
         </w:numPr>
       </w:pPr>
       <w:r>
-        <w:lastRenderedPageBreak/>
         <w:t>Đưa website lên host</w:t>
       </w:r>
     </w:p>
@@ -9658,7 +9220,22 @@
           <w:szCs w:val="44"/>
         </w:rPr>
         <w:br/>
-        <w:t xml:space="preserve">           KẾT</w:t>
+      </w:r>
+      <w:r>
+        <w:rPr>
+          <w:rFonts w:cs="Times New Roman"/>
+          <w:sz w:val="72"/>
+          <w:szCs w:val="44"/>
+        </w:rPr>
+        <w:t xml:space="preserve">           </w:t>
+      </w:r>
+      <w:r>
+        <w:rPr>
+          <w:rFonts w:cs="Times New Roman"/>
+          <w:sz w:val="72"/>
+          <w:szCs w:val="44"/>
+        </w:rPr>
+        <w:t>KẾT</w:t>
       </w:r>
       <w:r>
         <w:rPr>
@@ -10719,6 +10296,8 @@
           <w:rFonts w:cs="Times New Roman"/>
         </w:rPr>
       </w:pPr>
+      <w:bookmarkStart w:id="16" w:name="_GoBack"/>
+      <w:bookmarkEnd w:id="16"/>
       <w:r>
         <w:rPr>
           <w:rFonts w:cs="Times New Roman"/>
@@ -10771,11 +10350,11 @@
       </w:r>
     </w:p>
     <w:sectPr>
-      <w:headerReference w:type="even" r:id="rId32"/>
-      <w:headerReference w:type="default" r:id="rId33"/>
-      <w:footerReference w:type="even" r:id="rId34"/>
-      <w:footerReference w:type="default" r:id="rId35"/>
-      <w:headerReference w:type="first" r:id="rId36"/>
+      <w:headerReference w:type="even" r:id="rId23"/>
+      <w:headerReference w:type="default" r:id="rId24"/>
+      <w:footerReference w:type="even" r:id="rId25"/>
+      <w:footerReference w:type="default" r:id="rId26"/>
+      <w:headerReference w:type="first" r:id="rId27"/>
       <w:pgSz w:w="12240" w:h="15840"/>
       <w:pgMar w:top="1440" w:right="1440" w:bottom="1440" w:left="1440" w:header="720" w:footer="720" w:gutter="0"/>
       <w:pgBorders w:display="firstPage" w:offsetFrom="page">
@@ -23186,7 +22765,7 @@
 </file>
 
 <file path=customXml/itemProps1.xml><?xml version="1.0" encoding="utf-8"?>
-<ds:datastoreItem xmlns:ds="http://schemas.openxmlformats.org/officeDocument/2006/customXml" ds:itemID="{30CB6447-EFD7-4559-8556-D1BE2780B139}">
+<ds:datastoreItem xmlns:ds="http://schemas.openxmlformats.org/officeDocument/2006/customXml" ds:itemID="{4BA86BFB-6281-4A62-8381-B7200CCF4DE2}">
   <ds:schemaRefs>
     <ds:schemaRef ds:uri="http://schemas.openxmlformats.org/officeDocument/2006/bibliography"/>
   </ds:schemaRefs>

</xml_diff>